<commit_message>
[UP] fix error gajelas
</commit_message>
<xml_diff>
--- a/public/docx/bkiabi-skrining-preeklampsia.docx
+++ b/public/docx/bkiabi-skrining-preeklampsia.docx
@@ -4,7 +4,7 @@
   <w:body>
     <w:p>
       <w:pPr>
-        <w:pStyle w:val="Normal1"/>
+        <w:pStyle w:val="LOnormal"/>
         <w:jc w:val="center"/>
         <w:rPr>
           <w:rFonts w:ascii="Lucida Sans" w:hAnsi="Lucida Sans" w:eastAsia="Lucida Sans" w:cs="Lucida Sans"/>
@@ -26,7 +26,7 @@
     </w:p>
     <w:p>
       <w:pPr>
-        <w:pStyle w:val="Normal1"/>
+        <w:pStyle w:val="LOnormal"/>
         <w:rPr>
           <w:rFonts w:ascii="Lucida Sans" w:hAnsi="Lucida Sans" w:eastAsia="Lucida Sans" w:cs="Lucida Sans"/>
           <w:b/>
@@ -61,8 +61,8 @@
       </w:tblPr>
       <w:tblGrid>
         <w:gridCol w:w="5040"/>
-        <w:gridCol w:w="2204"/>
-        <w:gridCol w:w="2116"/>
+        <w:gridCol w:w="2203"/>
+        <w:gridCol w:w="2117"/>
       </w:tblGrid>
       <w:tr>
         <w:trPr/>
@@ -80,7 +80,7 @@
           </w:tcPr>
           <w:p>
             <w:pPr>
-              <w:pStyle w:val="Normal1"/>
+              <w:pStyle w:val="LOnormal"/>
               <w:widowControl w:val="false"/>
               <w:spacing w:lineRule="auto" w:line="240"/>
               <w:jc w:val="center"/>
@@ -105,7 +105,7 @@
         </w:tc>
         <w:tc>
           <w:tcPr>
-            <w:tcW w:w="2204" w:type="dxa"/>
+            <w:tcW w:w="2203" w:type="dxa"/>
             <w:tcBorders>
               <w:top w:val="single" w:sz="8" w:space="0" w:color="000000"/>
               <w:left w:val="single" w:sz="8" w:space="0" w:color="000000"/>
@@ -117,7 +117,7 @@
           </w:tcPr>
           <w:p>
             <w:pPr>
-              <w:pStyle w:val="Normal1"/>
+              <w:pStyle w:val="LOnormal"/>
               <w:widowControl w:val="false"/>
               <w:spacing w:lineRule="auto" w:line="240"/>
               <w:jc w:val="center"/>
@@ -142,7 +142,7 @@
         </w:tc>
         <w:tc>
           <w:tcPr>
-            <w:tcW w:w="2116" w:type="dxa"/>
+            <w:tcW w:w="2117" w:type="dxa"/>
             <w:tcBorders>
               <w:top w:val="single" w:sz="8" w:space="0" w:color="000000"/>
               <w:left w:val="single" w:sz="8" w:space="0" w:color="000000"/>
@@ -154,7 +154,7 @@
           </w:tcPr>
           <w:p>
             <w:pPr>
-              <w:pStyle w:val="Normal1"/>
+              <w:pStyle w:val="LOnormal"/>
               <w:widowControl w:val="false"/>
               <w:spacing w:lineRule="auto" w:line="240"/>
               <w:jc w:val="center"/>
@@ -194,7 +194,7 @@
           </w:tcPr>
           <w:p>
             <w:pPr>
-              <w:pStyle w:val="Normal1"/>
+              <w:pStyle w:val="LOnormal"/>
               <w:widowControl w:val="false"/>
               <w:spacing w:lineRule="auto" w:line="240"/>
               <w:rPr>
@@ -215,7 +215,7 @@
         </w:tc>
         <w:tc>
           <w:tcPr>
-            <w:tcW w:w="2204" w:type="dxa"/>
+            <w:tcW w:w="2203" w:type="dxa"/>
             <w:tcBorders>
               <w:top w:val="single" w:sz="8" w:space="0" w:color="000000"/>
               <w:left w:val="single" w:sz="8" w:space="0" w:color="000000"/>
@@ -226,30 +226,30 @@
           </w:tcPr>
           <w:p>
             <w:pPr>
-              <w:pStyle w:val="Normal1"/>
-              <w:widowControl w:val="false"/>
-              <w:spacing w:lineRule="auto" w:line="240"/>
-              <w:rPr>
-                <w:rFonts w:ascii="Lucida Sans" w:hAnsi="Lucida Sans" w:eastAsia="Lucida Sans" w:cs="Lucida Sans"/>
-                <w:b/>
-                <w:b/>
-                <w:sz w:val="26"/>
-                <w:szCs w:val="26"/>
-              </w:rPr>
-            </w:pPr>
-            <w:r>
-              <w:rPr>
-                <w:rFonts w:eastAsia="Lucida Sans" w:cs="Lucida Sans" w:ascii="Lucida Sans" w:hAnsi="Lucida Sans"/>
-                <w:b/>
-                <w:sz w:val="26"/>
-                <w:szCs w:val="26"/>
-              </w:rPr>
-            </w:r>
-          </w:p>
-        </w:tc>
-        <w:tc>
-          <w:tcPr>
-            <w:tcW w:w="2116" w:type="dxa"/>
+              <w:pStyle w:val="LOnormal"/>
+              <w:widowControl w:val="false"/>
+              <w:spacing w:lineRule="auto" w:line="240"/>
+              <w:rPr>
+                <w:rFonts w:ascii="Lucida Sans" w:hAnsi="Lucida Sans" w:eastAsia="Lucida Sans" w:cs="Lucida Sans"/>
+                <w:b/>
+                <w:b/>
+                <w:sz w:val="26"/>
+                <w:szCs w:val="26"/>
+              </w:rPr>
+            </w:pPr>
+            <w:r>
+              <w:rPr>
+                <w:rFonts w:eastAsia="Lucida Sans" w:cs="Lucida Sans" w:ascii="Lucida Sans" w:hAnsi="Lucida Sans"/>
+                <w:b/>
+                <w:sz w:val="26"/>
+                <w:szCs w:val="26"/>
+              </w:rPr>
+            </w:r>
+          </w:p>
+        </w:tc>
+        <w:tc>
+          <w:tcPr>
+            <w:tcW w:w="2117" w:type="dxa"/>
             <w:tcBorders>
               <w:top w:val="single" w:sz="8" w:space="0" w:color="000000"/>
               <w:left w:val="single" w:sz="8" w:space="0" w:color="000000"/>
@@ -260,7 +260,7 @@
           </w:tcPr>
           <w:p>
             <w:pPr>
-              <w:pStyle w:val="Normal1"/>
+              <w:pStyle w:val="LOnormal"/>
               <w:widowControl w:val="false"/>
               <w:spacing w:lineRule="auto" w:line="240"/>
               <w:rPr>
@@ -298,7 +298,7 @@
           </w:tcPr>
           <w:p>
             <w:pPr>
-              <w:pStyle w:val="Normal1"/>
+              <w:pStyle w:val="LOnormal"/>
               <w:widowControl w:val="false"/>
               <w:spacing w:lineRule="auto" w:line="240"/>
               <w:rPr>
@@ -319,7 +319,7 @@
         </w:tc>
         <w:tc>
           <w:tcPr>
-            <w:tcW w:w="2204" w:type="dxa"/>
+            <w:tcW w:w="2203" w:type="dxa"/>
             <w:tcBorders>
               <w:top w:val="single" w:sz="8" w:space="0" w:color="000000"/>
               <w:left w:val="single" w:sz="8" w:space="0" w:color="000000"/>
@@ -330,30 +330,30 @@
           </w:tcPr>
           <w:p>
             <w:pPr>
-              <w:pStyle w:val="Normal1"/>
-              <w:widowControl w:val="false"/>
-              <w:spacing w:lineRule="auto" w:line="240"/>
-              <w:rPr>
-                <w:rFonts w:ascii="Lucida Sans" w:hAnsi="Lucida Sans" w:eastAsia="Lucida Sans" w:cs="Lucida Sans"/>
-                <w:b/>
-                <w:b/>
-                <w:sz w:val="26"/>
-                <w:szCs w:val="26"/>
-              </w:rPr>
-            </w:pPr>
-            <w:r>
-              <w:rPr>
-                <w:rFonts w:eastAsia="Lucida Sans" w:cs="Lucida Sans" w:ascii="Lucida Sans" w:hAnsi="Lucida Sans"/>
-                <w:b/>
-                <w:sz w:val="26"/>
-                <w:szCs w:val="26"/>
-              </w:rPr>
-            </w:r>
-          </w:p>
-        </w:tc>
-        <w:tc>
-          <w:tcPr>
-            <w:tcW w:w="2116" w:type="dxa"/>
+              <w:pStyle w:val="LOnormal"/>
+              <w:widowControl w:val="false"/>
+              <w:spacing w:lineRule="auto" w:line="240"/>
+              <w:rPr>
+                <w:rFonts w:ascii="Lucida Sans" w:hAnsi="Lucida Sans" w:eastAsia="Lucida Sans" w:cs="Lucida Sans"/>
+                <w:b/>
+                <w:b/>
+                <w:sz w:val="26"/>
+                <w:szCs w:val="26"/>
+              </w:rPr>
+            </w:pPr>
+            <w:r>
+              <w:rPr>
+                <w:rFonts w:eastAsia="Lucida Sans" w:cs="Lucida Sans" w:ascii="Lucida Sans" w:hAnsi="Lucida Sans"/>
+                <w:b/>
+                <w:sz w:val="26"/>
+                <w:szCs w:val="26"/>
+              </w:rPr>
+            </w:r>
+          </w:p>
+        </w:tc>
+        <w:tc>
+          <w:tcPr>
+            <w:tcW w:w="2117" w:type="dxa"/>
             <w:tcBorders>
               <w:top w:val="single" w:sz="8" w:space="0" w:color="000000"/>
               <w:left w:val="single" w:sz="8" w:space="0" w:color="000000"/>
@@ -364,7 +364,7 @@
           </w:tcPr>
           <w:p>
             <w:pPr>
-              <w:pStyle w:val="Normal1"/>
+              <w:pStyle w:val="LOnormal"/>
               <w:widowControl w:val="false"/>
               <w:spacing w:lineRule="auto" w:line="240"/>
               <w:rPr>
@@ -408,9 +408,9 @@
           </w:tcPr>
           <w:p>
             <w:pPr>
-              <w:pStyle w:val="Normal1"/>
-              <w:widowControl w:val="false"/>
-              <w:spacing w:lineRule="auto" w:line="266" w:before="20" w:after="0"/>
+              <w:pStyle w:val="LOnormal"/>
+              <w:widowControl w:val="false"/>
+              <w:spacing w:lineRule="auto" w:line="264" w:before="20" w:after="0"/>
               <w:ind w:left="100" w:hanging="0"/>
               <w:rPr>
                 <w:color w:val="231F20"/>
@@ -429,9 +429,9 @@
           </w:p>
           <w:p>
             <w:pPr>
-              <w:pStyle w:val="Normal1"/>
-              <w:widowControl w:val="false"/>
-              <w:spacing w:lineRule="auto" w:line="266" w:before="20" w:after="0"/>
+              <w:pStyle w:val="LOnormal"/>
+              <w:widowControl w:val="false"/>
+              <w:spacing w:lineRule="auto" w:line="264" w:before="20" w:after="0"/>
               <w:ind w:left="100" w:hanging="0"/>
               <w:rPr>
                 <w:color w:val="231F20"/>
@@ -451,7 +451,7 @@
         </w:tc>
         <w:tc>
           <w:tcPr>
-            <w:tcW w:w="2204" w:type="dxa"/>
+            <w:tcW w:w="2203" w:type="dxa"/>
             <w:tcBorders>
               <w:top w:val="single" w:sz="8" w:space="0" w:color="000000"/>
               <w:left w:val="single" w:sz="8" w:space="0" w:color="000000"/>
@@ -462,30 +462,30 @@
           </w:tcPr>
           <w:p>
             <w:pPr>
-              <w:pStyle w:val="Normal1"/>
-              <w:widowControl w:val="false"/>
-              <w:spacing w:lineRule="auto" w:line="240"/>
-              <w:rPr>
-                <w:rFonts w:ascii="Lucida Sans" w:hAnsi="Lucida Sans" w:eastAsia="Lucida Sans" w:cs="Lucida Sans"/>
-                <w:b/>
-                <w:b/>
-                <w:sz w:val="26"/>
-                <w:szCs w:val="26"/>
-              </w:rPr>
-            </w:pPr>
-            <w:r>
-              <w:rPr>
-                <w:rFonts w:eastAsia="Lucida Sans" w:cs="Lucida Sans" w:ascii="Lucida Sans" w:hAnsi="Lucida Sans"/>
-                <w:b/>
-                <w:sz w:val="26"/>
-                <w:szCs w:val="26"/>
-              </w:rPr>
-            </w:r>
-          </w:p>
-        </w:tc>
-        <w:tc>
-          <w:tcPr>
-            <w:tcW w:w="2116" w:type="dxa"/>
+              <w:pStyle w:val="LOnormal"/>
+              <w:widowControl w:val="false"/>
+              <w:spacing w:lineRule="auto" w:line="240"/>
+              <w:rPr>
+                <w:rFonts w:ascii="Lucida Sans" w:hAnsi="Lucida Sans" w:eastAsia="Lucida Sans" w:cs="Lucida Sans"/>
+                <w:b/>
+                <w:b/>
+                <w:sz w:val="26"/>
+                <w:szCs w:val="26"/>
+              </w:rPr>
+            </w:pPr>
+            <w:r>
+              <w:rPr>
+                <w:rFonts w:eastAsia="Lucida Sans" w:cs="Lucida Sans" w:ascii="Lucida Sans" w:hAnsi="Lucida Sans"/>
+                <w:b/>
+                <w:sz w:val="26"/>
+                <w:szCs w:val="26"/>
+              </w:rPr>
+            </w:r>
+          </w:p>
+        </w:tc>
+        <w:tc>
+          <w:tcPr>
+            <w:tcW w:w="2117" w:type="dxa"/>
             <w:tcBorders>
               <w:top w:val="single" w:sz="8" w:space="0" w:color="000000"/>
               <w:left w:val="single" w:sz="8" w:space="0" w:color="000000"/>
@@ -496,7 +496,7 @@
           </w:tcPr>
           <w:p>
             <w:pPr>
-              <w:pStyle w:val="Normal1"/>
+              <w:pStyle w:val="LOnormal"/>
               <w:widowControl w:val="false"/>
               <w:spacing w:lineRule="auto" w:line="240"/>
               <w:rPr>
@@ -539,7 +539,7 @@
           </w:tcPr>
           <w:p>
             <w:pPr>
-              <w:pStyle w:val="Normal1"/>
+              <w:pStyle w:val="LOnormal"/>
               <w:widowControl w:val="false"/>
               <w:spacing w:lineRule="auto" w:line="240" w:before="40" w:after="0"/>
               <w:ind w:left="100" w:hanging="0"/>
@@ -563,7 +563,7 @@
         </w:tc>
         <w:tc>
           <w:tcPr>
-            <w:tcW w:w="2204" w:type="dxa"/>
+            <w:tcW w:w="2203" w:type="dxa"/>
             <w:tcBorders>
               <w:top w:val="single" w:sz="8" w:space="0" w:color="000000"/>
               <w:left w:val="single" w:sz="8" w:space="0" w:color="000000"/>
@@ -574,30 +574,30 @@
           </w:tcPr>
           <w:p>
             <w:pPr>
-              <w:pStyle w:val="Normal1"/>
-              <w:widowControl w:val="false"/>
-              <w:spacing w:lineRule="auto" w:line="240"/>
-              <w:rPr>
-                <w:rFonts w:ascii="Lucida Sans" w:hAnsi="Lucida Sans" w:eastAsia="Lucida Sans" w:cs="Lucida Sans"/>
-                <w:b/>
-                <w:b/>
-                <w:sz w:val="26"/>
-                <w:szCs w:val="26"/>
-              </w:rPr>
-            </w:pPr>
-            <w:r>
-              <w:rPr>
-                <w:rFonts w:eastAsia="Lucida Sans" w:cs="Lucida Sans" w:ascii="Lucida Sans" w:hAnsi="Lucida Sans"/>
-                <w:b/>
-                <w:sz w:val="26"/>
-                <w:szCs w:val="26"/>
-              </w:rPr>
-            </w:r>
-          </w:p>
-        </w:tc>
-        <w:tc>
-          <w:tcPr>
-            <w:tcW w:w="2116" w:type="dxa"/>
+              <w:pStyle w:val="LOnormal"/>
+              <w:widowControl w:val="false"/>
+              <w:spacing w:lineRule="auto" w:line="240"/>
+              <w:rPr>
+                <w:rFonts w:ascii="Lucida Sans" w:hAnsi="Lucida Sans" w:eastAsia="Lucida Sans" w:cs="Lucida Sans"/>
+                <w:b/>
+                <w:b/>
+                <w:sz w:val="26"/>
+                <w:szCs w:val="26"/>
+              </w:rPr>
+            </w:pPr>
+            <w:r>
+              <w:rPr>
+                <w:rFonts w:eastAsia="Lucida Sans" w:cs="Lucida Sans" w:ascii="Lucida Sans" w:hAnsi="Lucida Sans"/>
+                <w:b/>
+                <w:sz w:val="26"/>
+                <w:szCs w:val="26"/>
+              </w:rPr>
+            </w:r>
+          </w:p>
+        </w:tc>
+        <w:tc>
+          <w:tcPr>
+            <w:tcW w:w="2117" w:type="dxa"/>
             <w:tcBorders>
               <w:top w:val="single" w:sz="8" w:space="0" w:color="000000"/>
               <w:left w:val="single" w:sz="8" w:space="0" w:color="000000"/>
@@ -608,7 +608,7 @@
           </w:tcPr>
           <w:p>
             <w:pPr>
-              <w:pStyle w:val="Normal1"/>
+              <w:pStyle w:val="LOnormal"/>
               <w:widowControl w:val="false"/>
               <w:spacing w:lineRule="auto" w:line="240"/>
               <w:rPr>
@@ -651,9 +651,9 @@
           </w:tcPr>
           <w:p>
             <w:pPr>
-              <w:pStyle w:val="Normal1"/>
-              <w:widowControl w:val="false"/>
-              <w:spacing w:lineRule="auto" w:line="266" w:before="20" w:after="0"/>
+              <w:pStyle w:val="LOnormal"/>
+              <w:widowControl w:val="false"/>
+              <w:spacing w:lineRule="auto" w:line="264" w:before="20" w:after="0"/>
               <w:ind w:left="100" w:hanging="0"/>
               <w:rPr>
                 <w:color w:val="231F20"/>
@@ -673,7 +673,7 @@
         </w:tc>
         <w:tc>
           <w:tcPr>
-            <w:tcW w:w="2204" w:type="dxa"/>
+            <w:tcW w:w="2203" w:type="dxa"/>
             <w:tcBorders>
               <w:top w:val="single" w:sz="8" w:space="0" w:color="000000"/>
               <w:left w:val="single" w:sz="8" w:space="0" w:color="000000"/>
@@ -684,30 +684,30 @@
           </w:tcPr>
           <w:p>
             <w:pPr>
-              <w:pStyle w:val="Normal1"/>
-              <w:widowControl w:val="false"/>
-              <w:spacing w:lineRule="auto" w:line="240"/>
-              <w:rPr>
-                <w:rFonts w:ascii="Lucida Sans" w:hAnsi="Lucida Sans" w:eastAsia="Lucida Sans" w:cs="Lucida Sans"/>
-                <w:b/>
-                <w:b/>
-                <w:sz w:val="26"/>
-                <w:szCs w:val="26"/>
-              </w:rPr>
-            </w:pPr>
-            <w:r>
-              <w:rPr>
-                <w:rFonts w:eastAsia="Lucida Sans" w:cs="Lucida Sans" w:ascii="Lucida Sans" w:hAnsi="Lucida Sans"/>
-                <w:b/>
-                <w:sz w:val="26"/>
-                <w:szCs w:val="26"/>
-              </w:rPr>
-            </w:r>
-          </w:p>
-        </w:tc>
-        <w:tc>
-          <w:tcPr>
-            <w:tcW w:w="2116" w:type="dxa"/>
+              <w:pStyle w:val="LOnormal"/>
+              <w:widowControl w:val="false"/>
+              <w:spacing w:lineRule="auto" w:line="240"/>
+              <w:rPr>
+                <w:rFonts w:ascii="Lucida Sans" w:hAnsi="Lucida Sans" w:eastAsia="Lucida Sans" w:cs="Lucida Sans"/>
+                <w:b/>
+                <w:b/>
+                <w:sz w:val="26"/>
+                <w:szCs w:val="26"/>
+              </w:rPr>
+            </w:pPr>
+            <w:r>
+              <w:rPr>
+                <w:rFonts w:eastAsia="Lucida Sans" w:cs="Lucida Sans" w:ascii="Lucida Sans" w:hAnsi="Lucida Sans"/>
+                <w:b/>
+                <w:sz w:val="26"/>
+                <w:szCs w:val="26"/>
+              </w:rPr>
+            </w:r>
+          </w:p>
+        </w:tc>
+        <w:tc>
+          <w:tcPr>
+            <w:tcW w:w="2117" w:type="dxa"/>
             <w:tcBorders>
               <w:top w:val="single" w:sz="8" w:space="0" w:color="000000"/>
               <w:left w:val="single" w:sz="8" w:space="0" w:color="000000"/>
@@ -718,7 +718,7 @@
           </w:tcPr>
           <w:p>
             <w:pPr>
-              <w:pStyle w:val="Normal1"/>
+              <w:pStyle w:val="LOnormal"/>
               <w:widowControl w:val="false"/>
               <w:spacing w:lineRule="auto" w:line="240"/>
               <w:rPr>
@@ -761,9 +761,9 @@
           </w:tcPr>
           <w:p>
             <w:pPr>
-              <w:pStyle w:val="Normal1"/>
-              <w:widowControl w:val="false"/>
-              <w:spacing w:lineRule="auto" w:line="266" w:before="20" w:after="0"/>
+              <w:pStyle w:val="LOnormal"/>
+              <w:widowControl w:val="false"/>
+              <w:spacing w:lineRule="auto" w:line="264" w:before="20" w:after="0"/>
               <w:ind w:left="100" w:hanging="0"/>
               <w:rPr>
                 <w:color w:val="231F20"/>
@@ -783,7 +783,7 @@
         </w:tc>
         <w:tc>
           <w:tcPr>
-            <w:tcW w:w="2204" w:type="dxa"/>
+            <w:tcW w:w="2203" w:type="dxa"/>
             <w:tcBorders>
               <w:top w:val="single" w:sz="8" w:space="0" w:color="000000"/>
               <w:left w:val="single" w:sz="8" w:space="0" w:color="000000"/>
@@ -794,30 +794,30 @@
           </w:tcPr>
           <w:p>
             <w:pPr>
-              <w:pStyle w:val="Normal1"/>
-              <w:widowControl w:val="false"/>
-              <w:spacing w:lineRule="auto" w:line="240"/>
-              <w:rPr>
-                <w:rFonts w:ascii="Lucida Sans" w:hAnsi="Lucida Sans" w:eastAsia="Lucida Sans" w:cs="Lucida Sans"/>
-                <w:b/>
-                <w:b/>
-                <w:sz w:val="26"/>
-                <w:szCs w:val="26"/>
-              </w:rPr>
-            </w:pPr>
-            <w:r>
-              <w:rPr>
-                <w:rFonts w:eastAsia="Lucida Sans" w:cs="Lucida Sans" w:ascii="Lucida Sans" w:hAnsi="Lucida Sans"/>
-                <w:b/>
-                <w:sz w:val="26"/>
-                <w:szCs w:val="26"/>
-              </w:rPr>
-            </w:r>
-          </w:p>
-        </w:tc>
-        <w:tc>
-          <w:tcPr>
-            <w:tcW w:w="2116" w:type="dxa"/>
+              <w:pStyle w:val="LOnormal"/>
+              <w:widowControl w:val="false"/>
+              <w:spacing w:lineRule="auto" w:line="240"/>
+              <w:rPr>
+                <w:rFonts w:ascii="Lucida Sans" w:hAnsi="Lucida Sans" w:eastAsia="Lucida Sans" w:cs="Lucida Sans"/>
+                <w:b/>
+                <w:b/>
+                <w:sz w:val="26"/>
+                <w:szCs w:val="26"/>
+              </w:rPr>
+            </w:pPr>
+            <w:r>
+              <w:rPr>
+                <w:rFonts w:eastAsia="Lucida Sans" w:cs="Lucida Sans" w:ascii="Lucida Sans" w:hAnsi="Lucida Sans"/>
+                <w:b/>
+                <w:sz w:val="26"/>
+                <w:szCs w:val="26"/>
+              </w:rPr>
+            </w:r>
+          </w:p>
+        </w:tc>
+        <w:tc>
+          <w:tcPr>
+            <w:tcW w:w="2117" w:type="dxa"/>
             <w:tcBorders>
               <w:top w:val="single" w:sz="8" w:space="0" w:color="000000"/>
               <w:left w:val="single" w:sz="8" w:space="0" w:color="000000"/>
@@ -828,7 +828,7 @@
           </w:tcPr>
           <w:p>
             <w:pPr>
-              <w:pStyle w:val="Normal1"/>
+              <w:pStyle w:val="LOnormal"/>
               <w:widowControl w:val="false"/>
               <w:spacing w:lineRule="auto" w:line="240"/>
               <w:rPr>
@@ -871,9 +871,9 @@
           </w:tcPr>
           <w:p>
             <w:pPr>
-              <w:pStyle w:val="Normal1"/>
-              <w:widowControl w:val="false"/>
-              <w:spacing w:lineRule="auto" w:line="266" w:before="20" w:after="0"/>
+              <w:pStyle w:val="LOnormal"/>
+              <w:widowControl w:val="false"/>
+              <w:spacing w:lineRule="auto" w:line="264" w:before="20" w:after="0"/>
               <w:ind w:left="100" w:hanging="0"/>
               <w:rPr>
                 <w:color w:val="231F20"/>
@@ -893,7 +893,7 @@
         </w:tc>
         <w:tc>
           <w:tcPr>
-            <w:tcW w:w="2204" w:type="dxa"/>
+            <w:tcW w:w="2203" w:type="dxa"/>
             <w:tcBorders>
               <w:top w:val="single" w:sz="8" w:space="0" w:color="000000"/>
               <w:left w:val="single" w:sz="8" w:space="0" w:color="000000"/>
@@ -904,30 +904,30 @@
           </w:tcPr>
           <w:p>
             <w:pPr>
-              <w:pStyle w:val="Normal1"/>
-              <w:widowControl w:val="false"/>
-              <w:spacing w:lineRule="auto" w:line="240"/>
-              <w:rPr>
-                <w:rFonts w:ascii="Lucida Sans" w:hAnsi="Lucida Sans" w:eastAsia="Lucida Sans" w:cs="Lucida Sans"/>
-                <w:b/>
-                <w:b/>
-                <w:sz w:val="26"/>
-                <w:szCs w:val="26"/>
-              </w:rPr>
-            </w:pPr>
-            <w:r>
-              <w:rPr>
-                <w:rFonts w:eastAsia="Lucida Sans" w:cs="Lucida Sans" w:ascii="Lucida Sans" w:hAnsi="Lucida Sans"/>
-                <w:b/>
-                <w:sz w:val="26"/>
-                <w:szCs w:val="26"/>
-              </w:rPr>
-            </w:r>
-          </w:p>
-        </w:tc>
-        <w:tc>
-          <w:tcPr>
-            <w:tcW w:w="2116" w:type="dxa"/>
+              <w:pStyle w:val="LOnormal"/>
+              <w:widowControl w:val="false"/>
+              <w:spacing w:lineRule="auto" w:line="240"/>
+              <w:rPr>
+                <w:rFonts w:ascii="Lucida Sans" w:hAnsi="Lucida Sans" w:eastAsia="Lucida Sans" w:cs="Lucida Sans"/>
+                <w:b/>
+                <w:b/>
+                <w:sz w:val="26"/>
+                <w:szCs w:val="26"/>
+              </w:rPr>
+            </w:pPr>
+            <w:r>
+              <w:rPr>
+                <w:rFonts w:eastAsia="Lucida Sans" w:cs="Lucida Sans" w:ascii="Lucida Sans" w:hAnsi="Lucida Sans"/>
+                <w:b/>
+                <w:sz w:val="26"/>
+                <w:szCs w:val="26"/>
+              </w:rPr>
+            </w:r>
+          </w:p>
+        </w:tc>
+        <w:tc>
+          <w:tcPr>
+            <w:tcW w:w="2117" w:type="dxa"/>
             <w:tcBorders>
               <w:top w:val="single" w:sz="8" w:space="0" w:color="000000"/>
               <w:left w:val="single" w:sz="8" w:space="0" w:color="000000"/>
@@ -938,7 +938,7 @@
           </w:tcPr>
           <w:p>
             <w:pPr>
-              <w:pStyle w:val="Normal1"/>
+              <w:pStyle w:val="LOnormal"/>
               <w:widowControl w:val="false"/>
               <w:spacing w:lineRule="auto" w:line="240"/>
               <w:rPr>
@@ -981,9 +981,9 @@
           </w:tcPr>
           <w:p>
             <w:pPr>
-              <w:pStyle w:val="Normal1"/>
-              <w:widowControl w:val="false"/>
-              <w:spacing w:lineRule="auto" w:line="266" w:before="20" w:after="0"/>
+              <w:pStyle w:val="LOnormal"/>
+              <w:widowControl w:val="false"/>
+              <w:spacing w:lineRule="auto" w:line="264" w:before="20" w:after="0"/>
               <w:ind w:left="100" w:hanging="0"/>
               <w:rPr>
                 <w:color w:val="231F20"/>
@@ -1003,7 +1003,7 @@
         </w:tc>
         <w:tc>
           <w:tcPr>
-            <w:tcW w:w="2204" w:type="dxa"/>
+            <w:tcW w:w="2203" w:type="dxa"/>
             <w:tcBorders>
               <w:top w:val="single" w:sz="8" w:space="0" w:color="000000"/>
               <w:left w:val="single" w:sz="8" w:space="0" w:color="000000"/>
@@ -1014,30 +1014,30 @@
           </w:tcPr>
           <w:p>
             <w:pPr>
-              <w:pStyle w:val="Normal1"/>
-              <w:widowControl w:val="false"/>
-              <w:spacing w:lineRule="auto" w:line="240"/>
-              <w:rPr>
-                <w:rFonts w:ascii="Lucida Sans" w:hAnsi="Lucida Sans" w:eastAsia="Lucida Sans" w:cs="Lucida Sans"/>
-                <w:b/>
-                <w:b/>
-                <w:sz w:val="26"/>
-                <w:szCs w:val="26"/>
-              </w:rPr>
-            </w:pPr>
-            <w:r>
-              <w:rPr>
-                <w:rFonts w:eastAsia="Lucida Sans" w:cs="Lucida Sans" w:ascii="Lucida Sans" w:hAnsi="Lucida Sans"/>
-                <w:b/>
-                <w:sz w:val="26"/>
-                <w:szCs w:val="26"/>
-              </w:rPr>
-            </w:r>
-          </w:p>
-        </w:tc>
-        <w:tc>
-          <w:tcPr>
-            <w:tcW w:w="2116" w:type="dxa"/>
+              <w:pStyle w:val="LOnormal"/>
+              <w:widowControl w:val="false"/>
+              <w:spacing w:lineRule="auto" w:line="240"/>
+              <w:rPr>
+                <w:rFonts w:ascii="Lucida Sans" w:hAnsi="Lucida Sans" w:eastAsia="Lucida Sans" w:cs="Lucida Sans"/>
+                <w:b/>
+                <w:b/>
+                <w:sz w:val="26"/>
+                <w:szCs w:val="26"/>
+              </w:rPr>
+            </w:pPr>
+            <w:r>
+              <w:rPr>
+                <w:rFonts w:eastAsia="Lucida Sans" w:cs="Lucida Sans" w:ascii="Lucida Sans" w:hAnsi="Lucida Sans"/>
+                <w:b/>
+                <w:sz w:val="26"/>
+                <w:szCs w:val="26"/>
+              </w:rPr>
+            </w:r>
+          </w:p>
+        </w:tc>
+        <w:tc>
+          <w:tcPr>
+            <w:tcW w:w="2117" w:type="dxa"/>
             <w:tcBorders>
               <w:top w:val="single" w:sz="8" w:space="0" w:color="000000"/>
               <w:left w:val="single" w:sz="8" w:space="0" w:color="000000"/>
@@ -1048,7 +1048,7 @@
           </w:tcPr>
           <w:p>
             <w:pPr>
-              <w:pStyle w:val="Normal1"/>
+              <w:pStyle w:val="LOnormal"/>
               <w:widowControl w:val="false"/>
               <w:spacing w:lineRule="auto" w:line="240"/>
               <w:rPr>
@@ -1091,9 +1091,9 @@
           </w:tcPr>
           <w:p>
             <w:pPr>
-              <w:pStyle w:val="Normal1"/>
-              <w:widowControl w:val="false"/>
-              <w:spacing w:lineRule="auto" w:line="266" w:before="20" w:after="0"/>
+              <w:pStyle w:val="LOnormal"/>
+              <w:widowControl w:val="false"/>
+              <w:spacing w:lineRule="auto" w:line="264" w:before="20" w:after="0"/>
               <w:ind w:left="100" w:hanging="0"/>
               <w:rPr>
                 <w:color w:val="231F20"/>
@@ -1113,7 +1113,7 @@
         </w:tc>
         <w:tc>
           <w:tcPr>
-            <w:tcW w:w="2204" w:type="dxa"/>
+            <w:tcW w:w="2203" w:type="dxa"/>
             <w:tcBorders>
               <w:top w:val="single" w:sz="8" w:space="0" w:color="000000"/>
               <w:left w:val="single" w:sz="8" w:space="0" w:color="000000"/>
@@ -1124,30 +1124,30 @@
           </w:tcPr>
           <w:p>
             <w:pPr>
-              <w:pStyle w:val="Normal1"/>
-              <w:widowControl w:val="false"/>
-              <w:spacing w:lineRule="auto" w:line="240"/>
-              <w:rPr>
-                <w:rFonts w:ascii="Lucida Sans" w:hAnsi="Lucida Sans" w:eastAsia="Lucida Sans" w:cs="Lucida Sans"/>
-                <w:b/>
-                <w:b/>
-                <w:sz w:val="26"/>
-                <w:szCs w:val="26"/>
-              </w:rPr>
-            </w:pPr>
-            <w:r>
-              <w:rPr>
-                <w:rFonts w:eastAsia="Lucida Sans" w:cs="Lucida Sans" w:ascii="Lucida Sans" w:hAnsi="Lucida Sans"/>
-                <w:b/>
-                <w:sz w:val="26"/>
-                <w:szCs w:val="26"/>
-              </w:rPr>
-            </w:r>
-          </w:p>
-        </w:tc>
-        <w:tc>
-          <w:tcPr>
-            <w:tcW w:w="2116" w:type="dxa"/>
+              <w:pStyle w:val="LOnormal"/>
+              <w:widowControl w:val="false"/>
+              <w:spacing w:lineRule="auto" w:line="240"/>
+              <w:rPr>
+                <w:rFonts w:ascii="Lucida Sans" w:hAnsi="Lucida Sans" w:eastAsia="Lucida Sans" w:cs="Lucida Sans"/>
+                <w:b/>
+                <w:b/>
+                <w:sz w:val="26"/>
+                <w:szCs w:val="26"/>
+              </w:rPr>
+            </w:pPr>
+            <w:r>
+              <w:rPr>
+                <w:rFonts w:eastAsia="Lucida Sans" w:cs="Lucida Sans" w:ascii="Lucida Sans" w:hAnsi="Lucida Sans"/>
+                <w:b/>
+                <w:sz w:val="26"/>
+                <w:szCs w:val="26"/>
+              </w:rPr>
+            </w:r>
+          </w:p>
+        </w:tc>
+        <w:tc>
+          <w:tcPr>
+            <w:tcW w:w="2117" w:type="dxa"/>
             <w:tcBorders>
               <w:top w:val="single" w:sz="8" w:space="0" w:color="000000"/>
               <w:left w:val="single" w:sz="8" w:space="0" w:color="000000"/>
@@ -1158,7 +1158,7 @@
           </w:tcPr>
           <w:p>
             <w:pPr>
-              <w:pStyle w:val="Normal1"/>
+              <w:pStyle w:val="LOnormal"/>
               <w:widowControl w:val="false"/>
               <w:spacing w:lineRule="auto" w:line="240"/>
               <w:rPr>
@@ -1201,9 +1201,9 @@
           </w:tcPr>
           <w:p>
             <w:pPr>
-              <w:pStyle w:val="Normal1"/>
-              <w:widowControl w:val="false"/>
-              <w:spacing w:lineRule="auto" w:line="266" w:before="20" w:after="0"/>
+              <w:pStyle w:val="LOnormal"/>
+              <w:widowControl w:val="false"/>
+              <w:spacing w:lineRule="auto" w:line="264" w:before="20" w:after="0"/>
               <w:ind w:left="100" w:hanging="0"/>
               <w:rPr>
                 <w:color w:val="231F20"/>
@@ -1223,7 +1223,7 @@
         </w:tc>
         <w:tc>
           <w:tcPr>
-            <w:tcW w:w="2204" w:type="dxa"/>
+            <w:tcW w:w="2203" w:type="dxa"/>
             <w:tcBorders>
               <w:top w:val="single" w:sz="8" w:space="0" w:color="000000"/>
               <w:left w:val="single" w:sz="8" w:space="0" w:color="000000"/>
@@ -1234,30 +1234,30 @@
           </w:tcPr>
           <w:p>
             <w:pPr>
-              <w:pStyle w:val="Normal1"/>
-              <w:widowControl w:val="false"/>
-              <w:spacing w:lineRule="auto" w:line="240"/>
-              <w:rPr>
-                <w:rFonts w:ascii="Lucida Sans" w:hAnsi="Lucida Sans" w:eastAsia="Lucida Sans" w:cs="Lucida Sans"/>
-                <w:b/>
-                <w:b/>
-                <w:sz w:val="26"/>
-                <w:szCs w:val="26"/>
-              </w:rPr>
-            </w:pPr>
-            <w:r>
-              <w:rPr>
-                <w:rFonts w:eastAsia="Lucida Sans" w:cs="Lucida Sans" w:ascii="Lucida Sans" w:hAnsi="Lucida Sans"/>
-                <w:b/>
-                <w:sz w:val="26"/>
-                <w:szCs w:val="26"/>
-              </w:rPr>
-            </w:r>
-          </w:p>
-        </w:tc>
-        <w:tc>
-          <w:tcPr>
-            <w:tcW w:w="2116" w:type="dxa"/>
+              <w:pStyle w:val="LOnormal"/>
+              <w:widowControl w:val="false"/>
+              <w:spacing w:lineRule="auto" w:line="240"/>
+              <w:rPr>
+                <w:rFonts w:ascii="Lucida Sans" w:hAnsi="Lucida Sans" w:eastAsia="Lucida Sans" w:cs="Lucida Sans"/>
+                <w:b/>
+                <w:b/>
+                <w:sz w:val="26"/>
+                <w:szCs w:val="26"/>
+              </w:rPr>
+            </w:pPr>
+            <w:r>
+              <w:rPr>
+                <w:rFonts w:eastAsia="Lucida Sans" w:cs="Lucida Sans" w:ascii="Lucida Sans" w:hAnsi="Lucida Sans"/>
+                <w:b/>
+                <w:sz w:val="26"/>
+                <w:szCs w:val="26"/>
+              </w:rPr>
+            </w:r>
+          </w:p>
+        </w:tc>
+        <w:tc>
+          <w:tcPr>
+            <w:tcW w:w="2117" w:type="dxa"/>
             <w:tcBorders>
               <w:top w:val="single" w:sz="8" w:space="0" w:color="000000"/>
               <w:left w:val="single" w:sz="8" w:space="0" w:color="000000"/>
@@ -1268,7 +1268,7 @@
           </w:tcPr>
           <w:p>
             <w:pPr>
-              <w:pStyle w:val="Normal1"/>
+              <w:pStyle w:val="LOnormal"/>
               <w:widowControl w:val="false"/>
               <w:spacing w:lineRule="auto" w:line="240"/>
               <w:rPr>
@@ -1311,9 +1311,9 @@
           </w:tcPr>
           <w:p>
             <w:pPr>
-              <w:pStyle w:val="Normal1"/>
-              <w:widowControl w:val="false"/>
-              <w:spacing w:lineRule="auto" w:line="266" w:before="20" w:after="0"/>
+              <w:pStyle w:val="LOnormal"/>
+              <w:widowControl w:val="false"/>
+              <w:spacing w:lineRule="auto" w:line="264" w:before="20" w:after="0"/>
               <w:ind w:left="100" w:hanging="0"/>
               <w:rPr>
                 <w:color w:val="231F20"/>
@@ -1333,7 +1333,7 @@
         </w:tc>
         <w:tc>
           <w:tcPr>
-            <w:tcW w:w="2204" w:type="dxa"/>
+            <w:tcW w:w="2203" w:type="dxa"/>
             <w:tcBorders>
               <w:top w:val="single" w:sz="8" w:space="0" w:color="000000"/>
               <w:left w:val="single" w:sz="8" w:space="0" w:color="000000"/>
@@ -1344,30 +1344,30 @@
           </w:tcPr>
           <w:p>
             <w:pPr>
-              <w:pStyle w:val="Normal1"/>
-              <w:widowControl w:val="false"/>
-              <w:spacing w:lineRule="auto" w:line="240"/>
-              <w:rPr>
-                <w:rFonts w:ascii="Lucida Sans" w:hAnsi="Lucida Sans" w:eastAsia="Lucida Sans" w:cs="Lucida Sans"/>
-                <w:b/>
-                <w:b/>
-                <w:sz w:val="26"/>
-                <w:szCs w:val="26"/>
-              </w:rPr>
-            </w:pPr>
-            <w:r>
-              <w:rPr>
-                <w:rFonts w:eastAsia="Lucida Sans" w:cs="Lucida Sans" w:ascii="Lucida Sans" w:hAnsi="Lucida Sans"/>
-                <w:b/>
-                <w:sz w:val="26"/>
-                <w:szCs w:val="26"/>
-              </w:rPr>
-            </w:r>
-          </w:p>
-        </w:tc>
-        <w:tc>
-          <w:tcPr>
-            <w:tcW w:w="2116" w:type="dxa"/>
+              <w:pStyle w:val="LOnormal"/>
+              <w:widowControl w:val="false"/>
+              <w:spacing w:lineRule="auto" w:line="240"/>
+              <w:rPr>
+                <w:rFonts w:ascii="Lucida Sans" w:hAnsi="Lucida Sans" w:eastAsia="Lucida Sans" w:cs="Lucida Sans"/>
+                <w:b/>
+                <w:b/>
+                <w:sz w:val="26"/>
+                <w:szCs w:val="26"/>
+              </w:rPr>
+            </w:pPr>
+            <w:r>
+              <w:rPr>
+                <w:rFonts w:eastAsia="Lucida Sans" w:cs="Lucida Sans" w:ascii="Lucida Sans" w:hAnsi="Lucida Sans"/>
+                <w:b/>
+                <w:sz w:val="26"/>
+                <w:szCs w:val="26"/>
+              </w:rPr>
+            </w:r>
+          </w:p>
+        </w:tc>
+        <w:tc>
+          <w:tcPr>
+            <w:tcW w:w="2117" w:type="dxa"/>
             <w:tcBorders>
               <w:top w:val="single" w:sz="8" w:space="0" w:color="000000"/>
               <w:left w:val="single" w:sz="8" w:space="0" w:color="000000"/>
@@ -1378,7 +1378,7 @@
           </w:tcPr>
           <w:p>
             <w:pPr>
-              <w:pStyle w:val="Normal1"/>
+              <w:pStyle w:val="LOnormal"/>
               <w:widowControl w:val="false"/>
               <w:spacing w:lineRule="auto" w:line="240"/>
               <w:rPr>
@@ -1421,9 +1421,9 @@
           </w:tcPr>
           <w:p>
             <w:pPr>
-              <w:pStyle w:val="Normal1"/>
-              <w:widowControl w:val="false"/>
-              <w:spacing w:lineRule="auto" w:line="266" w:before="20" w:after="0"/>
+              <w:pStyle w:val="LOnormal"/>
+              <w:widowControl w:val="false"/>
+              <w:spacing w:lineRule="auto" w:line="264" w:before="20" w:after="0"/>
               <w:ind w:left="100" w:hanging="0"/>
               <w:rPr>
                 <w:color w:val="231F20"/>
@@ -1443,7 +1443,7 @@
         </w:tc>
         <w:tc>
           <w:tcPr>
-            <w:tcW w:w="2204" w:type="dxa"/>
+            <w:tcW w:w="2203" w:type="dxa"/>
             <w:tcBorders>
               <w:top w:val="single" w:sz="8" w:space="0" w:color="000000"/>
               <w:left w:val="single" w:sz="8" w:space="0" w:color="000000"/>
@@ -1454,30 +1454,30 @@
           </w:tcPr>
           <w:p>
             <w:pPr>
-              <w:pStyle w:val="Normal1"/>
-              <w:widowControl w:val="false"/>
-              <w:spacing w:lineRule="auto" w:line="240"/>
-              <w:rPr>
-                <w:rFonts w:ascii="Lucida Sans" w:hAnsi="Lucida Sans" w:eastAsia="Lucida Sans" w:cs="Lucida Sans"/>
-                <w:b/>
-                <w:b/>
-                <w:sz w:val="26"/>
-                <w:szCs w:val="26"/>
-              </w:rPr>
-            </w:pPr>
-            <w:r>
-              <w:rPr>
-                <w:rFonts w:eastAsia="Lucida Sans" w:cs="Lucida Sans" w:ascii="Lucida Sans" w:hAnsi="Lucida Sans"/>
-                <w:b/>
-                <w:sz w:val="26"/>
-                <w:szCs w:val="26"/>
-              </w:rPr>
-            </w:r>
-          </w:p>
-        </w:tc>
-        <w:tc>
-          <w:tcPr>
-            <w:tcW w:w="2116" w:type="dxa"/>
+              <w:pStyle w:val="LOnormal"/>
+              <w:widowControl w:val="false"/>
+              <w:spacing w:lineRule="auto" w:line="240"/>
+              <w:rPr>
+                <w:rFonts w:ascii="Lucida Sans" w:hAnsi="Lucida Sans" w:eastAsia="Lucida Sans" w:cs="Lucida Sans"/>
+                <w:b/>
+                <w:b/>
+                <w:sz w:val="26"/>
+                <w:szCs w:val="26"/>
+              </w:rPr>
+            </w:pPr>
+            <w:r>
+              <w:rPr>
+                <w:rFonts w:eastAsia="Lucida Sans" w:cs="Lucida Sans" w:ascii="Lucida Sans" w:hAnsi="Lucida Sans"/>
+                <w:b/>
+                <w:sz w:val="26"/>
+                <w:szCs w:val="26"/>
+              </w:rPr>
+            </w:r>
+          </w:p>
+        </w:tc>
+        <w:tc>
+          <w:tcPr>
+            <w:tcW w:w="2117" w:type="dxa"/>
             <w:tcBorders>
               <w:top w:val="single" w:sz="8" w:space="0" w:color="000000"/>
               <w:left w:val="single" w:sz="8" w:space="0" w:color="000000"/>
@@ -1488,7 +1488,7 @@
           </w:tcPr>
           <w:p>
             <w:pPr>
-              <w:pStyle w:val="Normal1"/>
+              <w:pStyle w:val="LOnormal"/>
               <w:widowControl w:val="false"/>
               <w:spacing w:lineRule="auto" w:line="240"/>
               <w:rPr>
@@ -1531,9 +1531,9 @@
           </w:tcPr>
           <w:p>
             <w:pPr>
-              <w:pStyle w:val="Normal1"/>
-              <w:widowControl w:val="false"/>
-              <w:spacing w:lineRule="auto" w:line="266" w:before="20" w:after="0"/>
+              <w:pStyle w:val="LOnormal"/>
+              <w:widowControl w:val="false"/>
+              <w:spacing w:lineRule="auto" w:line="264" w:before="20" w:after="0"/>
               <w:ind w:left="100" w:hanging="0"/>
               <w:rPr>
                 <w:color w:val="231F20"/>
@@ -1553,7 +1553,7 @@
         </w:tc>
         <w:tc>
           <w:tcPr>
-            <w:tcW w:w="2204" w:type="dxa"/>
+            <w:tcW w:w="2203" w:type="dxa"/>
             <w:tcBorders>
               <w:top w:val="single" w:sz="8" w:space="0" w:color="000000"/>
               <w:left w:val="single" w:sz="8" w:space="0" w:color="000000"/>
@@ -1564,30 +1564,30 @@
           </w:tcPr>
           <w:p>
             <w:pPr>
-              <w:pStyle w:val="Normal1"/>
-              <w:widowControl w:val="false"/>
-              <w:spacing w:lineRule="auto" w:line="240"/>
-              <w:rPr>
-                <w:rFonts w:ascii="Lucida Sans" w:hAnsi="Lucida Sans" w:eastAsia="Lucida Sans" w:cs="Lucida Sans"/>
-                <w:b/>
-                <w:b/>
-                <w:sz w:val="26"/>
-                <w:szCs w:val="26"/>
-              </w:rPr>
-            </w:pPr>
-            <w:r>
-              <w:rPr>
-                <w:rFonts w:eastAsia="Lucida Sans" w:cs="Lucida Sans" w:ascii="Lucida Sans" w:hAnsi="Lucida Sans"/>
-                <w:b/>
-                <w:sz w:val="26"/>
-                <w:szCs w:val="26"/>
-              </w:rPr>
-            </w:r>
-          </w:p>
-        </w:tc>
-        <w:tc>
-          <w:tcPr>
-            <w:tcW w:w="2116" w:type="dxa"/>
+              <w:pStyle w:val="LOnormal"/>
+              <w:widowControl w:val="false"/>
+              <w:spacing w:lineRule="auto" w:line="240"/>
+              <w:rPr>
+                <w:rFonts w:ascii="Lucida Sans" w:hAnsi="Lucida Sans" w:eastAsia="Lucida Sans" w:cs="Lucida Sans"/>
+                <w:b/>
+                <w:b/>
+                <w:sz w:val="26"/>
+                <w:szCs w:val="26"/>
+              </w:rPr>
+            </w:pPr>
+            <w:r>
+              <w:rPr>
+                <w:rFonts w:eastAsia="Lucida Sans" w:cs="Lucida Sans" w:ascii="Lucida Sans" w:hAnsi="Lucida Sans"/>
+                <w:b/>
+                <w:sz w:val="26"/>
+                <w:szCs w:val="26"/>
+              </w:rPr>
+            </w:r>
+          </w:p>
+        </w:tc>
+        <w:tc>
+          <w:tcPr>
+            <w:tcW w:w="2117" w:type="dxa"/>
             <w:tcBorders>
               <w:top w:val="single" w:sz="8" w:space="0" w:color="000000"/>
               <w:left w:val="single" w:sz="8" w:space="0" w:color="000000"/>
@@ -1598,7 +1598,7 @@
           </w:tcPr>
           <w:p>
             <w:pPr>
-              <w:pStyle w:val="Normal1"/>
+              <w:pStyle w:val="LOnormal"/>
               <w:widowControl w:val="false"/>
               <w:spacing w:lineRule="auto" w:line="240"/>
               <w:rPr>
@@ -1641,9 +1641,9 @@
           </w:tcPr>
           <w:p>
             <w:pPr>
-              <w:pStyle w:val="Normal1"/>
-              <w:widowControl w:val="false"/>
-              <w:spacing w:lineRule="auto" w:line="266" w:before="20" w:after="0"/>
+              <w:pStyle w:val="LOnormal"/>
+              <w:widowControl w:val="false"/>
+              <w:spacing w:lineRule="auto" w:line="264" w:before="20" w:after="0"/>
               <w:ind w:left="100" w:hanging="0"/>
               <w:rPr>
                 <w:color w:val="231F20"/>
@@ -1663,7 +1663,7 @@
         </w:tc>
         <w:tc>
           <w:tcPr>
-            <w:tcW w:w="2204" w:type="dxa"/>
+            <w:tcW w:w="2203" w:type="dxa"/>
             <w:tcBorders>
               <w:top w:val="single" w:sz="8" w:space="0" w:color="000000"/>
               <w:left w:val="single" w:sz="8" w:space="0" w:color="000000"/>
@@ -1674,30 +1674,30 @@
           </w:tcPr>
           <w:p>
             <w:pPr>
-              <w:pStyle w:val="Normal1"/>
-              <w:widowControl w:val="false"/>
-              <w:spacing w:lineRule="auto" w:line="240"/>
-              <w:rPr>
-                <w:rFonts w:ascii="Lucida Sans" w:hAnsi="Lucida Sans" w:eastAsia="Lucida Sans" w:cs="Lucida Sans"/>
-                <w:b/>
-                <w:b/>
-                <w:sz w:val="26"/>
-                <w:szCs w:val="26"/>
-              </w:rPr>
-            </w:pPr>
-            <w:r>
-              <w:rPr>
-                <w:rFonts w:eastAsia="Lucida Sans" w:cs="Lucida Sans" w:ascii="Lucida Sans" w:hAnsi="Lucida Sans"/>
-                <w:b/>
-                <w:sz w:val="26"/>
-                <w:szCs w:val="26"/>
-              </w:rPr>
-            </w:r>
-          </w:p>
-        </w:tc>
-        <w:tc>
-          <w:tcPr>
-            <w:tcW w:w="2116" w:type="dxa"/>
+              <w:pStyle w:val="LOnormal"/>
+              <w:widowControl w:val="false"/>
+              <w:spacing w:lineRule="auto" w:line="240"/>
+              <w:rPr>
+                <w:rFonts w:ascii="Lucida Sans" w:hAnsi="Lucida Sans" w:eastAsia="Lucida Sans" w:cs="Lucida Sans"/>
+                <w:b/>
+                <w:b/>
+                <w:sz w:val="26"/>
+                <w:szCs w:val="26"/>
+              </w:rPr>
+            </w:pPr>
+            <w:r>
+              <w:rPr>
+                <w:rFonts w:eastAsia="Lucida Sans" w:cs="Lucida Sans" w:ascii="Lucida Sans" w:hAnsi="Lucida Sans"/>
+                <w:b/>
+                <w:sz w:val="26"/>
+                <w:szCs w:val="26"/>
+              </w:rPr>
+            </w:r>
+          </w:p>
+        </w:tc>
+        <w:tc>
+          <w:tcPr>
+            <w:tcW w:w="2117" w:type="dxa"/>
             <w:tcBorders>
               <w:top w:val="single" w:sz="8" w:space="0" w:color="000000"/>
               <w:left w:val="single" w:sz="8" w:space="0" w:color="000000"/>
@@ -1708,7 +1708,7 @@
           </w:tcPr>
           <w:p>
             <w:pPr>
-              <w:pStyle w:val="Normal1"/>
+              <w:pStyle w:val="LOnormal"/>
               <w:widowControl w:val="false"/>
               <w:spacing w:lineRule="auto" w:line="240"/>
               <w:rPr>
@@ -1751,9 +1751,9 @@
           </w:tcPr>
           <w:p>
             <w:pPr>
-              <w:pStyle w:val="Normal1"/>
-              <w:widowControl w:val="false"/>
-              <w:spacing w:lineRule="auto" w:line="266" w:before="20" w:after="0"/>
+              <w:pStyle w:val="LOnormal"/>
+              <w:widowControl w:val="false"/>
+              <w:spacing w:lineRule="auto" w:line="264" w:before="20" w:after="0"/>
               <w:ind w:left="100" w:hanging="0"/>
               <w:rPr>
                 <w:color w:val="231F20"/>
@@ -1773,7 +1773,7 @@
         </w:tc>
         <w:tc>
           <w:tcPr>
-            <w:tcW w:w="2204" w:type="dxa"/>
+            <w:tcW w:w="2203" w:type="dxa"/>
             <w:tcBorders>
               <w:top w:val="single" w:sz="8" w:space="0" w:color="000000"/>
               <w:left w:val="single" w:sz="8" w:space="0" w:color="000000"/>
@@ -1784,30 +1784,30 @@
           </w:tcPr>
           <w:p>
             <w:pPr>
-              <w:pStyle w:val="Normal1"/>
-              <w:widowControl w:val="false"/>
-              <w:spacing w:lineRule="auto" w:line="240"/>
-              <w:rPr>
-                <w:rFonts w:ascii="Lucida Sans" w:hAnsi="Lucida Sans" w:eastAsia="Lucida Sans" w:cs="Lucida Sans"/>
-                <w:b/>
-                <w:b/>
-                <w:sz w:val="26"/>
-                <w:szCs w:val="26"/>
-              </w:rPr>
-            </w:pPr>
-            <w:r>
-              <w:rPr>
-                <w:rFonts w:eastAsia="Lucida Sans" w:cs="Lucida Sans" w:ascii="Lucida Sans" w:hAnsi="Lucida Sans"/>
-                <w:b/>
-                <w:sz w:val="26"/>
-                <w:szCs w:val="26"/>
-              </w:rPr>
-            </w:r>
-          </w:p>
-        </w:tc>
-        <w:tc>
-          <w:tcPr>
-            <w:tcW w:w="2116" w:type="dxa"/>
+              <w:pStyle w:val="LOnormal"/>
+              <w:widowControl w:val="false"/>
+              <w:spacing w:lineRule="auto" w:line="240"/>
+              <w:rPr>
+                <w:rFonts w:ascii="Lucida Sans" w:hAnsi="Lucida Sans" w:eastAsia="Lucida Sans" w:cs="Lucida Sans"/>
+                <w:b/>
+                <w:b/>
+                <w:sz w:val="26"/>
+                <w:szCs w:val="26"/>
+              </w:rPr>
+            </w:pPr>
+            <w:r>
+              <w:rPr>
+                <w:rFonts w:eastAsia="Lucida Sans" w:cs="Lucida Sans" w:ascii="Lucida Sans" w:hAnsi="Lucida Sans"/>
+                <w:b/>
+                <w:sz w:val="26"/>
+                <w:szCs w:val="26"/>
+              </w:rPr>
+            </w:r>
+          </w:p>
+        </w:tc>
+        <w:tc>
+          <w:tcPr>
+            <w:tcW w:w="2117" w:type="dxa"/>
             <w:tcBorders>
               <w:top w:val="single" w:sz="8" w:space="0" w:color="000000"/>
               <w:left w:val="single" w:sz="8" w:space="0" w:color="000000"/>
@@ -1818,7 +1818,7 @@
           </w:tcPr>
           <w:p>
             <w:pPr>
-              <w:pStyle w:val="Normal1"/>
+              <w:pStyle w:val="LOnormal"/>
               <w:widowControl w:val="false"/>
               <w:spacing w:lineRule="auto" w:line="240"/>
               <w:rPr>
@@ -1861,9 +1861,9 @@
           </w:tcPr>
           <w:p>
             <w:pPr>
-              <w:pStyle w:val="Normal1"/>
-              <w:widowControl w:val="false"/>
-              <w:spacing w:lineRule="auto" w:line="266" w:before="20" w:after="0"/>
+              <w:pStyle w:val="LOnormal"/>
+              <w:widowControl w:val="false"/>
+              <w:spacing w:lineRule="auto" w:line="264" w:before="20" w:after="0"/>
               <w:ind w:left="100" w:hanging="0"/>
               <w:rPr>
                 <w:color w:val="231F20"/>
@@ -1883,7 +1883,7 @@
         </w:tc>
         <w:tc>
           <w:tcPr>
-            <w:tcW w:w="2204" w:type="dxa"/>
+            <w:tcW w:w="2203" w:type="dxa"/>
             <w:tcBorders>
               <w:top w:val="single" w:sz="8" w:space="0" w:color="000000"/>
               <w:left w:val="single" w:sz="8" w:space="0" w:color="000000"/>
@@ -1894,30 +1894,30 @@
           </w:tcPr>
           <w:p>
             <w:pPr>
-              <w:pStyle w:val="Normal1"/>
-              <w:widowControl w:val="false"/>
-              <w:spacing w:lineRule="auto" w:line="240"/>
-              <w:rPr>
-                <w:rFonts w:ascii="Lucida Sans" w:hAnsi="Lucida Sans" w:eastAsia="Lucida Sans" w:cs="Lucida Sans"/>
-                <w:b/>
-                <w:b/>
-                <w:sz w:val="26"/>
-                <w:szCs w:val="26"/>
-              </w:rPr>
-            </w:pPr>
-            <w:r>
-              <w:rPr>
-                <w:rFonts w:eastAsia="Lucida Sans" w:cs="Lucida Sans" w:ascii="Lucida Sans" w:hAnsi="Lucida Sans"/>
-                <w:b/>
-                <w:sz w:val="26"/>
-                <w:szCs w:val="26"/>
-              </w:rPr>
-            </w:r>
-          </w:p>
-        </w:tc>
-        <w:tc>
-          <w:tcPr>
-            <w:tcW w:w="2116" w:type="dxa"/>
+              <w:pStyle w:val="LOnormal"/>
+              <w:widowControl w:val="false"/>
+              <w:spacing w:lineRule="auto" w:line="240"/>
+              <w:rPr>
+                <w:rFonts w:ascii="Lucida Sans" w:hAnsi="Lucida Sans" w:eastAsia="Lucida Sans" w:cs="Lucida Sans"/>
+                <w:b/>
+                <w:b/>
+                <w:sz w:val="26"/>
+                <w:szCs w:val="26"/>
+              </w:rPr>
+            </w:pPr>
+            <w:r>
+              <w:rPr>
+                <w:rFonts w:eastAsia="Lucida Sans" w:cs="Lucida Sans" w:ascii="Lucida Sans" w:hAnsi="Lucida Sans"/>
+                <w:b/>
+                <w:sz w:val="26"/>
+                <w:szCs w:val="26"/>
+              </w:rPr>
+            </w:r>
+          </w:p>
+        </w:tc>
+        <w:tc>
+          <w:tcPr>
+            <w:tcW w:w="2117" w:type="dxa"/>
             <w:tcBorders>
               <w:top w:val="single" w:sz="8" w:space="0" w:color="000000"/>
               <w:left w:val="single" w:sz="8" w:space="0" w:color="000000"/>
@@ -1928,7 +1928,7 @@
           </w:tcPr>
           <w:p>
             <w:pPr>
-              <w:pStyle w:val="Normal1"/>
+              <w:pStyle w:val="LOnormal"/>
               <w:widowControl w:val="false"/>
               <w:spacing w:lineRule="auto" w:line="240"/>
               <w:rPr>
@@ -1971,9 +1971,9 @@
           </w:tcPr>
           <w:p>
             <w:pPr>
-              <w:pStyle w:val="Normal1"/>
-              <w:widowControl w:val="false"/>
-              <w:spacing w:lineRule="auto" w:line="266" w:before="20" w:after="0"/>
+              <w:pStyle w:val="LOnormal"/>
+              <w:widowControl w:val="false"/>
+              <w:spacing w:lineRule="auto" w:line="264" w:before="20" w:after="0"/>
               <w:ind w:left="100" w:hanging="0"/>
               <w:rPr>
                 <w:color w:val="231F20"/>
@@ -1993,7 +1993,7 @@
         </w:tc>
         <w:tc>
           <w:tcPr>
-            <w:tcW w:w="2204" w:type="dxa"/>
+            <w:tcW w:w="2203" w:type="dxa"/>
             <w:tcBorders>
               <w:top w:val="single" w:sz="8" w:space="0" w:color="000000"/>
               <w:left w:val="single" w:sz="8" w:space="0" w:color="000000"/>
@@ -2004,30 +2004,30 @@
           </w:tcPr>
           <w:p>
             <w:pPr>
-              <w:pStyle w:val="Normal1"/>
-              <w:widowControl w:val="false"/>
-              <w:spacing w:lineRule="auto" w:line="240"/>
-              <w:rPr>
-                <w:rFonts w:ascii="Lucida Sans" w:hAnsi="Lucida Sans" w:eastAsia="Lucida Sans" w:cs="Lucida Sans"/>
-                <w:b/>
-                <w:b/>
-                <w:sz w:val="26"/>
-                <w:szCs w:val="26"/>
-              </w:rPr>
-            </w:pPr>
-            <w:r>
-              <w:rPr>
-                <w:rFonts w:eastAsia="Lucida Sans" w:cs="Lucida Sans" w:ascii="Lucida Sans" w:hAnsi="Lucida Sans"/>
-                <w:b/>
-                <w:sz w:val="26"/>
-                <w:szCs w:val="26"/>
-              </w:rPr>
-            </w:r>
-          </w:p>
-        </w:tc>
-        <w:tc>
-          <w:tcPr>
-            <w:tcW w:w="2116" w:type="dxa"/>
+              <w:pStyle w:val="LOnormal"/>
+              <w:widowControl w:val="false"/>
+              <w:spacing w:lineRule="auto" w:line="240"/>
+              <w:rPr>
+                <w:rFonts w:ascii="Lucida Sans" w:hAnsi="Lucida Sans" w:eastAsia="Lucida Sans" w:cs="Lucida Sans"/>
+                <w:b/>
+                <w:b/>
+                <w:sz w:val="26"/>
+                <w:szCs w:val="26"/>
+              </w:rPr>
+            </w:pPr>
+            <w:r>
+              <w:rPr>
+                <w:rFonts w:eastAsia="Lucida Sans" w:cs="Lucida Sans" w:ascii="Lucida Sans" w:hAnsi="Lucida Sans"/>
+                <w:b/>
+                <w:sz w:val="26"/>
+                <w:szCs w:val="26"/>
+              </w:rPr>
+            </w:r>
+          </w:p>
+        </w:tc>
+        <w:tc>
+          <w:tcPr>
+            <w:tcW w:w="2117" w:type="dxa"/>
             <w:tcBorders>
               <w:top w:val="single" w:sz="8" w:space="0" w:color="000000"/>
               <w:left w:val="single" w:sz="8" w:space="0" w:color="000000"/>
@@ -2038,7 +2038,7 @@
           </w:tcPr>
           <w:p>
             <w:pPr>
-              <w:pStyle w:val="Normal1"/>
+              <w:pStyle w:val="LOnormal"/>
               <w:widowControl w:val="false"/>
               <w:spacing w:lineRule="auto" w:line="240"/>
               <w:rPr>
@@ -2081,9 +2081,9 @@
           </w:tcPr>
           <w:p>
             <w:pPr>
-              <w:pStyle w:val="Normal1"/>
-              <w:widowControl w:val="false"/>
-              <w:spacing w:lineRule="auto" w:line="266" w:before="20" w:after="0"/>
+              <w:pStyle w:val="LOnormal"/>
+              <w:widowControl w:val="false"/>
+              <w:spacing w:lineRule="auto" w:line="264" w:before="20" w:after="0"/>
               <w:ind w:left="100" w:hanging="0"/>
               <w:rPr>
                 <w:color w:val="231F20"/>
@@ -2102,9 +2102,9 @@
           </w:p>
           <w:p>
             <w:pPr>
-              <w:pStyle w:val="Normal1"/>
-              <w:widowControl w:val="false"/>
-              <w:spacing w:lineRule="auto" w:line="266" w:before="20" w:after="0"/>
+              <w:pStyle w:val="LOnormal"/>
+              <w:widowControl w:val="false"/>
+              <w:spacing w:lineRule="auto" w:line="264" w:before="20" w:after="0"/>
               <w:ind w:left="100" w:hanging="0"/>
               <w:rPr>
                 <w:color w:val="231F20"/>
@@ -2124,7 +2124,7 @@
         </w:tc>
         <w:tc>
           <w:tcPr>
-            <w:tcW w:w="2204" w:type="dxa"/>
+            <w:tcW w:w="2203" w:type="dxa"/>
             <w:tcBorders>
               <w:top w:val="single" w:sz="8" w:space="0" w:color="000000"/>
               <w:left w:val="single" w:sz="8" w:space="0" w:color="000000"/>
@@ -2135,30 +2135,30 @@
           </w:tcPr>
           <w:p>
             <w:pPr>
-              <w:pStyle w:val="Normal1"/>
-              <w:widowControl w:val="false"/>
-              <w:spacing w:lineRule="auto" w:line="240"/>
-              <w:rPr>
-                <w:rFonts w:ascii="Lucida Sans" w:hAnsi="Lucida Sans" w:eastAsia="Lucida Sans" w:cs="Lucida Sans"/>
-                <w:b/>
-                <w:b/>
-                <w:sz w:val="26"/>
-                <w:szCs w:val="26"/>
-              </w:rPr>
-            </w:pPr>
-            <w:r>
-              <w:rPr>
-                <w:rFonts w:eastAsia="Lucida Sans" w:cs="Lucida Sans" w:ascii="Lucida Sans" w:hAnsi="Lucida Sans"/>
-                <w:b/>
-                <w:sz w:val="26"/>
-                <w:szCs w:val="26"/>
-              </w:rPr>
-            </w:r>
-          </w:p>
-        </w:tc>
-        <w:tc>
-          <w:tcPr>
-            <w:tcW w:w="2116" w:type="dxa"/>
+              <w:pStyle w:val="LOnormal"/>
+              <w:widowControl w:val="false"/>
+              <w:spacing w:lineRule="auto" w:line="240"/>
+              <w:rPr>
+                <w:rFonts w:ascii="Lucida Sans" w:hAnsi="Lucida Sans" w:eastAsia="Lucida Sans" w:cs="Lucida Sans"/>
+                <w:b/>
+                <w:b/>
+                <w:sz w:val="26"/>
+                <w:szCs w:val="26"/>
+              </w:rPr>
+            </w:pPr>
+            <w:r>
+              <w:rPr>
+                <w:rFonts w:eastAsia="Lucida Sans" w:cs="Lucida Sans" w:ascii="Lucida Sans" w:hAnsi="Lucida Sans"/>
+                <w:b/>
+                <w:sz w:val="26"/>
+                <w:szCs w:val="26"/>
+              </w:rPr>
+            </w:r>
+          </w:p>
+        </w:tc>
+        <w:tc>
+          <w:tcPr>
+            <w:tcW w:w="2117" w:type="dxa"/>
             <w:tcBorders>
               <w:top w:val="single" w:sz="8" w:space="0" w:color="000000"/>
               <w:left w:val="single" w:sz="8" w:space="0" w:color="000000"/>
@@ -2169,7 +2169,7 @@
           </w:tcPr>
           <w:p>
             <w:pPr>
-              <w:pStyle w:val="Normal1"/>
+              <w:pStyle w:val="LOnormal"/>
               <w:widowControl w:val="false"/>
               <w:spacing w:lineRule="auto" w:line="240"/>
               <w:rPr>
@@ -2215,7 +2215,7 @@
           </w:tcPr>
           <w:p>
             <w:pPr>
-              <w:pStyle w:val="Normal1"/>
+              <w:pStyle w:val="LOnormal"/>
               <w:widowControl w:val="false"/>
               <w:spacing w:lineRule="auto" w:line="300" w:before="20" w:after="0"/>
               <w:ind w:left="80" w:hanging="0"/>
@@ -2238,7 +2238,7 @@
           </w:p>
           <w:p>
             <w:pPr>
-              <w:pStyle w:val="Normal1"/>
+              <w:pStyle w:val="LOnormal"/>
               <w:widowControl w:val="false"/>
               <w:spacing w:lineRule="auto" w:line="300" w:before="20" w:after="0"/>
               <w:ind w:left="80" w:hanging="0"/>
@@ -2261,7 +2261,7 @@
           </w:p>
           <w:p>
             <w:pPr>
-              <w:pStyle w:val="Normal1"/>
+              <w:pStyle w:val="LOnormal"/>
               <w:widowControl w:val="false"/>
               <w:numPr>
                 <w:ilvl w:val="0"/>
@@ -2288,7 +2288,7 @@
           </w:p>
           <w:p>
             <w:pPr>
-              <w:pStyle w:val="Normal1"/>
+              <w:pStyle w:val="LOnormal"/>
               <w:widowControl w:val="false"/>
               <w:numPr>
                 <w:ilvl w:val="0"/>
@@ -2315,7 +2315,7 @@
           </w:p>
           <w:p>
             <w:pPr>
-              <w:pStyle w:val="Normal1"/>
+              <w:pStyle w:val="LOnormal"/>
               <w:widowControl w:val="false"/>
               <w:numPr>
                 <w:ilvl w:val="0"/>
@@ -2345,7 +2345,7 @@
           </w:p>
           <w:p>
             <w:pPr>
-              <w:pStyle w:val="Normal1"/>
+              <w:pStyle w:val="LOnormal"/>
               <w:widowControl w:val="false"/>
               <w:numPr>
                 <w:ilvl w:val="0"/>
@@ -2378,7 +2378,7 @@
     </w:tbl>
     <w:p>
       <w:pPr>
-        <w:pStyle w:val="Normal1"/>
+        <w:pStyle w:val="LOnormal"/>
         <w:rPr>
           <w:rFonts w:ascii="Lucida Sans" w:hAnsi="Lucida Sans" w:eastAsia="Lucida Sans" w:cs="Lucida Sans"/>
           <w:b/>
@@ -2398,7 +2398,7 @@
     </w:p>
     <w:p>
       <w:pPr>
-        <w:pStyle w:val="Normal1"/>
+        <w:pStyle w:val="LOnormal"/>
         <w:rPr>
           <w:rFonts w:ascii="Lucida Sans" w:hAnsi="Lucida Sans" w:eastAsia="Lucida Sans" w:cs="Lucida Sans"/>
           <w:i/>
@@ -2419,7 +2419,7 @@
     </w:p>
     <w:p>
       <w:pPr>
-        <w:pStyle w:val="Normal1"/>
+        <w:pStyle w:val="LOnormal"/>
         <w:rPr>
           <w:rFonts w:ascii="Lucida Sans" w:hAnsi="Lucida Sans" w:eastAsia="Lucida Sans" w:cs="Lucida Sans"/>
           <w:sz w:val="20"/>
@@ -2439,7 +2439,7 @@
     </w:p>
     <w:p>
       <w:pPr>
-        <w:pStyle w:val="Normal1"/>
+        <w:pStyle w:val="LOnormal"/>
         <w:rPr>
           <w:rFonts w:ascii="Lucida Sans" w:hAnsi="Lucida Sans" w:eastAsia="Lucida Sans" w:cs="Lucida Sans"/>
           <w:i/>
@@ -2460,7 +2460,7 @@
     </w:p>
     <w:p>
       <w:pPr>
-        <w:pStyle w:val="Normal1"/>
+        <w:pStyle w:val="LOnormal"/>
         <w:rPr>
           <w:rFonts w:ascii="Lucida Sans" w:hAnsi="Lucida Sans" w:eastAsia="Lucida Sans" w:cs="Lucida Sans"/>
           <w:i/>
@@ -2481,7 +2481,7 @@
     </w:p>
     <w:p>
       <w:pPr>
-        <w:pStyle w:val="Normal1"/>
+        <w:pStyle w:val="LOnormal"/>
         <w:rPr>
           <w:rFonts w:ascii="Lucida Sans" w:hAnsi="Lucida Sans" w:eastAsia="Lucida Sans" w:cs="Lucida Sans"/>
           <w:b/>
@@ -2501,7 +2501,7 @@
     </w:p>
     <w:p>
       <w:pPr>
-        <w:pStyle w:val="Normal1"/>
+        <w:pStyle w:val="LOnormal"/>
         <w:rPr>
           <w:rFonts w:ascii="Lucida Sans" w:hAnsi="Lucida Sans" w:eastAsia="Lucida Sans" w:cs="Lucida Sans"/>
           <w:i/>
@@ -2554,7 +2554,7 @@
           </w:tcPr>
           <w:p>
             <w:pPr>
-              <w:pStyle w:val="Normal1"/>
+              <w:pStyle w:val="LOnormal"/>
               <w:widowControl w:val="false"/>
               <w:spacing w:lineRule="auto" w:line="240"/>
               <w:jc w:val="center"/>
@@ -2591,7 +2591,7 @@
           </w:tcPr>
           <w:p>
             <w:pPr>
-              <w:pStyle w:val="Normal1"/>
+              <w:pStyle w:val="LOnormal"/>
               <w:widowControl w:val="false"/>
               <w:spacing w:lineRule="auto" w:line="240"/>
               <w:jc w:val="center"/>
@@ -2611,7 +2611,7 @@
           </w:p>
           <w:p>
             <w:pPr>
-              <w:pStyle w:val="Normal1"/>
+              <w:pStyle w:val="LOnormal"/>
               <w:widowControl w:val="false"/>
               <w:spacing w:lineRule="auto" w:line="240"/>
               <w:jc w:val="center"/>
@@ -2631,7 +2631,7 @@
           </w:p>
           <w:p>
             <w:pPr>
-              <w:pStyle w:val="Normal1"/>
+              <w:pStyle w:val="LOnormal"/>
               <w:widowControl w:val="false"/>
               <w:spacing w:lineRule="auto" w:line="240"/>
               <w:jc w:val="center"/>
@@ -2651,7 +2651,7 @@
           </w:p>
           <w:p>
             <w:pPr>
-              <w:pStyle w:val="Normal1"/>
+              <w:pStyle w:val="LOnormal"/>
               <w:widowControl w:val="false"/>
               <w:spacing w:lineRule="auto" w:line="240"/>
               <w:jc w:val="center"/>
@@ -2669,7 +2669,39 @@
                 <w:sz w:val="20"/>
                 <w:szCs w:val="20"/>
               </w:rPr>
-              <w:t xml:space="preserve">( nama_dokter </w:t>
+              <w:t xml:space="preserve">( </w:t>
+            </w:r>
+            <w:r>
+              <w:rPr>
+                <w:rFonts w:eastAsia="Lucida Sans" w:cs="Lucida Sans" w:ascii="Lucida Sans" w:hAnsi="Lucida Sans"/>
+                <w:sz w:val="20"/>
+                <w:szCs w:val="20"/>
+              </w:rPr>
+              <w:t>{</w:t>
+            </w:r>
+            <w:r>
+              <w:rPr>
+                <w:rFonts w:eastAsia="Lucida Sans" w:cs="Lucida Sans" w:ascii="Lucida Sans" w:hAnsi="Lucida Sans"/>
+                <w:sz w:val="20"/>
+                <w:szCs w:val="20"/>
+              </w:rPr>
+              <w:t>nama_dokter</w:t>
+            </w:r>
+            <w:r>
+              <w:rPr>
+                <w:rFonts w:eastAsia="Lucida Sans" w:cs="Lucida Sans" w:ascii="Lucida Sans" w:hAnsi="Lucida Sans"/>
+                <w:sz w:val="20"/>
+                <w:szCs w:val="20"/>
+              </w:rPr>
+              <w:t>}</w:t>
+            </w:r>
+            <w:r>
+              <w:rPr>
+                <w:rFonts w:eastAsia="Lucida Sans" w:cs="Lucida Sans" w:ascii="Lucida Sans" w:hAnsi="Lucida Sans"/>
+                <w:sz w:val="20"/>
+                <w:szCs w:val="20"/>
+              </w:rPr>
+              <w:t xml:space="preserve"> </w:t>
             </w:r>
             <w:r>
               <w:rPr>
@@ -2697,7 +2729,7 @@
           </w:tcPr>
           <w:p>
             <w:pPr>
-              <w:pStyle w:val="Normal1"/>
+              <w:pStyle w:val="LOnormal"/>
               <w:widowControl w:val="false"/>
               <w:spacing w:lineRule="auto" w:line="240"/>
               <w:jc w:val="center"/>
@@ -2723,7 +2755,7 @@
     </w:tbl>
     <w:p>
       <w:pPr>
-        <w:pStyle w:val="Normal1"/>
+        <w:pStyle w:val="LOnormal"/>
         <w:rPr>
           <w:rFonts w:ascii="Lucida Sans" w:hAnsi="Lucida Sans" w:eastAsia="Lucida Sans" w:cs="Lucida Sans"/>
           <w:i/>
@@ -2743,7 +2775,7 @@
     </w:p>
     <w:p>
       <w:pPr>
-        <w:pStyle w:val="Normal1"/>
+        <w:pStyle w:val="LOnormal"/>
         <w:rPr>
           <w:rFonts w:ascii="Lucida Sans" w:hAnsi="Lucida Sans" w:eastAsia="Lucida Sans" w:cs="Lucida Sans"/>
           <w:i/>
@@ -2763,7 +2795,7 @@
     </w:p>
     <w:p>
       <w:pPr>
-        <w:pStyle w:val="Normal1"/>
+        <w:pStyle w:val="LOnormal"/>
         <w:rPr>
           <w:rFonts w:ascii="Lucida Sans" w:hAnsi="Lucida Sans" w:eastAsia="Lucida Sans" w:cs="Lucida Sans"/>
           <w:b/>
@@ -3073,7 +3105,7 @@
         <w:rFonts w:ascii="Arial" w:hAnsi="Arial" w:eastAsia="Arial" w:cs="Arial"/>
         <w:sz w:val="22"/>
         <w:szCs w:val="22"/>
-        <w:lang w:val="id" w:eastAsia="zh-CN" w:bidi="hi-IN"/>
+        <w:lang w:val="id-ID" w:eastAsia="zh-CN" w:bidi="hi-IN"/>
       </w:rPr>
     </w:rPrDefault>
     <w:pPrDefault>
@@ -3087,6 +3119,7 @@
     <w:qFormat/>
     <w:pPr>
       <w:widowControl/>
+      <w:suppressAutoHyphens w:val="true"/>
       <w:bidi w:val="0"/>
       <w:spacing w:lineRule="auto" w:line="276" w:before="0" w:after="0"/>
       <w:jc w:val="left"/>
@@ -3097,13 +3130,13 @@
       <w:kern w:val="0"/>
       <w:sz w:val="22"/>
       <w:szCs w:val="22"/>
-      <w:lang w:val="id" w:eastAsia="zh-CN" w:bidi="hi-IN"/>
+      <w:lang w:val="id-ID" w:eastAsia="zh-CN" w:bidi="hi-IN"/>
     </w:rPr>
   </w:style>
   <w:style w:type="paragraph" w:styleId="Heading1">
     <w:name w:val="Heading 1"/>
-    <w:basedOn w:val="Normal1"/>
-    <w:next w:val="Normal1"/>
+    <w:basedOn w:val="LOnormal"/>
+    <w:next w:val="LOnormal"/>
     <w:qFormat/>
     <w:pPr>
       <w:keepNext w:val="true"/>
@@ -3118,8 +3151,8 @@
   </w:style>
   <w:style w:type="paragraph" w:styleId="Heading2">
     <w:name w:val="Heading 2"/>
-    <w:basedOn w:val="Normal1"/>
-    <w:next w:val="Normal1"/>
+    <w:basedOn w:val="LOnormal"/>
+    <w:next w:val="LOnormal"/>
     <w:qFormat/>
     <w:pPr>
       <w:keepNext w:val="true"/>
@@ -3135,8 +3168,8 @@
   </w:style>
   <w:style w:type="paragraph" w:styleId="Heading3">
     <w:name w:val="Heading 3"/>
-    <w:basedOn w:val="Normal1"/>
-    <w:next w:val="Normal1"/>
+    <w:basedOn w:val="LOnormal"/>
+    <w:next w:val="LOnormal"/>
     <w:qFormat/>
     <w:pPr>
       <w:keepNext w:val="true"/>
@@ -3153,8 +3186,8 @@
   </w:style>
   <w:style w:type="paragraph" w:styleId="Heading4">
     <w:name w:val="Heading 4"/>
-    <w:basedOn w:val="Normal1"/>
-    <w:next w:val="Normal1"/>
+    <w:basedOn w:val="LOnormal"/>
+    <w:next w:val="LOnormal"/>
     <w:qFormat/>
     <w:pPr>
       <w:keepNext w:val="true"/>
@@ -3170,8 +3203,8 @@
   </w:style>
   <w:style w:type="paragraph" w:styleId="Heading5">
     <w:name w:val="Heading 5"/>
-    <w:basedOn w:val="Normal1"/>
-    <w:next w:val="Normal1"/>
+    <w:basedOn w:val="LOnormal"/>
+    <w:next w:val="LOnormal"/>
     <w:qFormat/>
     <w:pPr>
       <w:keepNext w:val="true"/>
@@ -3187,8 +3220,8 @@
   </w:style>
   <w:style w:type="paragraph" w:styleId="Heading6">
     <w:name w:val="Heading 6"/>
-    <w:basedOn w:val="Normal1"/>
-    <w:next w:val="Normal1"/>
+    <w:basedOn w:val="LOnormal"/>
+    <w:next w:val="LOnormal"/>
     <w:qFormat/>
     <w:pPr>
       <w:keepNext w:val="true"/>
@@ -3261,11 +3294,12 @@
       <w:rFonts w:cs="FreeSans"/>
     </w:rPr>
   </w:style>
-  <w:style w:type="paragraph" w:styleId="Normal1" w:default="1">
+  <w:style w:type="paragraph" w:styleId="LOnormal" w:default="1">
     <w:name w:val="LO-normal"/>
     <w:qFormat/>
     <w:pPr>
       <w:widowControl/>
+      <w:suppressAutoHyphens w:val="true"/>
       <w:bidi w:val="0"/>
       <w:spacing w:lineRule="auto" w:line="276" w:before="0" w:after="0"/>
       <w:jc w:val="left"/>
@@ -3276,13 +3310,13 @@
       <w:kern w:val="0"/>
       <w:sz w:val="22"/>
       <w:szCs w:val="22"/>
-      <w:lang w:val="id" w:eastAsia="zh-CN" w:bidi="hi-IN"/>
+      <w:lang w:val="id-ID" w:eastAsia="zh-CN" w:bidi="hi-IN"/>
     </w:rPr>
   </w:style>
   <w:style w:type="paragraph" w:styleId="Title">
     <w:name w:val="Title"/>
-    <w:basedOn w:val="Normal1"/>
-    <w:next w:val="Normal1"/>
+    <w:basedOn w:val="LOnormal"/>
+    <w:next w:val="LOnormal"/>
     <w:qFormat/>
     <w:pPr>
       <w:keepNext w:val="true"/>
@@ -3297,8 +3331,8 @@
   </w:style>
   <w:style w:type="paragraph" w:styleId="Subtitle">
     <w:name w:val="Subtitle"/>
-    <w:basedOn w:val="Normal1"/>
-    <w:next w:val="Normal1"/>
+    <w:basedOn w:val="LOnormal"/>
+    <w:next w:val="LOnormal"/>
     <w:qFormat/>
     <w:pPr>
       <w:keepNext w:val="true"/>

</xml_diff>